<commit_message>
sd updated & minor changes to dict
</commit_message>
<xml_diff>
--- a/Lab5(FinalSubmission)/AppendixA_Data Dictionary.docx
+++ b/Lab5(FinalSubmission)/AppendixA_Data Dictionary.docx
@@ -3016,38 +3016,6 @@
                 <w:sz w:val="24"/>
                 <w:szCs w:val="24"/>
               </w:rPr>
-              <w:t>/</w:t>
-            </w:r>
-            <w:r>
-              <w:rPr>
-                <w:rFonts w:ascii="Times New Roman" w:hAnsi="Times New Roman" w:cs="Times New Roman"/>
-                <w:sz w:val="24"/>
-                <w:szCs w:val="24"/>
-              </w:rPr>
-              <w:t xml:space="preserve"> ‘</w:t>
-            </w:r>
-            <w:r>
-              <w:rPr>
-                <w:rFonts w:ascii="Times New Roman" w:hAnsi="Times New Roman" w:cs="Times New Roman"/>
-                <w:sz w:val="24"/>
-                <w:szCs w:val="24"/>
-              </w:rPr>
-              <w:t>N</w:t>
-            </w:r>
-            <w:r>
-              <w:rPr>
-                <w:rFonts w:ascii="Times New Roman" w:hAnsi="Times New Roman" w:cs="Times New Roman"/>
-                <w:sz w:val="24"/>
-                <w:szCs w:val="24"/>
-              </w:rPr>
-              <w:t>’</w:t>
-            </w:r>
-            <w:r>
-              <w:rPr>
-                <w:rFonts w:ascii="Times New Roman" w:hAnsi="Times New Roman" w:cs="Times New Roman"/>
-                <w:sz w:val="24"/>
-                <w:szCs w:val="24"/>
-              </w:rPr>
               <w:t xml:space="preserve"> Level L1R5.</w:t>
             </w:r>
             <w:r>
@@ -3082,23 +3050,23 @@
                 <w:sz w:val="24"/>
                 <w:szCs w:val="24"/>
               </w:rPr>
-              <w:t>For Polytechnics/ITE</w:t>
-            </w:r>
-            <w:r>
-              <w:rPr>
-                <w:rFonts w:ascii="Times New Roman" w:hAnsi="Times New Roman" w:cs="Times New Roman"/>
-                <w:sz w:val="24"/>
-                <w:szCs w:val="24"/>
-              </w:rPr>
-              <w:t xml:space="preserve"> Courses</w:t>
-            </w:r>
-            <w:r>
-              <w:rPr>
-                <w:rFonts w:ascii="Times New Roman" w:hAnsi="Times New Roman" w:cs="Times New Roman"/>
-                <w:sz w:val="24"/>
-                <w:szCs w:val="24"/>
-              </w:rPr>
-              <w:t xml:space="preserve">, this is based off the </w:t>
+              <w:t>For Polytechnics</w:t>
+            </w:r>
+            <w:r>
+              <w:rPr>
+                <w:rFonts w:ascii="Times New Roman" w:hAnsi="Times New Roman" w:cs="Times New Roman"/>
+                <w:sz w:val="24"/>
+                <w:szCs w:val="24"/>
+              </w:rPr>
+              <w:t>/ITE</w:t>
+            </w:r>
+            <w:r>
+              <w:rPr>
+                <w:rFonts w:ascii="Times New Roman" w:hAnsi="Times New Roman" w:cs="Times New Roman"/>
+                <w:sz w:val="24"/>
+                <w:szCs w:val="24"/>
+              </w:rPr>
+              <w:t xml:space="preserve"> this is based off the </w:t>
             </w:r>
             <w:r>
               <w:rPr>
@@ -3130,7 +3098,15 @@
                 <w:sz w:val="24"/>
                 <w:szCs w:val="24"/>
               </w:rPr>
-              <w:t>4.</w:t>
+              <w:t>4</w:t>
+            </w:r>
+            <w:r>
+              <w:rPr>
+                <w:rFonts w:ascii="Times New Roman" w:hAnsi="Times New Roman" w:cs="Times New Roman"/>
+                <w:sz w:val="24"/>
+                <w:szCs w:val="24"/>
+              </w:rPr>
+              <w:t xml:space="preserve"> and 3 GCE ‘N’ Passes(A-D) only applicable for ITE courses.</w:t>
             </w:r>
             <w:r>
               <w:rPr>
@@ -3254,15 +3230,15 @@
                 <w:sz w:val="24"/>
                 <w:szCs w:val="24"/>
               </w:rPr>
-              <w:t>/ITE</w:t>
-            </w:r>
-            <w:r>
-              <w:rPr>
-                <w:rFonts w:ascii="Times New Roman" w:hAnsi="Times New Roman" w:cs="Times New Roman"/>
-                <w:sz w:val="24"/>
-                <w:szCs w:val="24"/>
-              </w:rPr>
-              <w:t xml:space="preserve">. </w:t>
+              <w:t>.</w:t>
+            </w:r>
+            <w:r>
+              <w:rPr>
+                <w:rFonts w:ascii="Times New Roman" w:hAnsi="Times New Roman" w:cs="Times New Roman"/>
+                <w:sz w:val="24"/>
+                <w:szCs w:val="24"/>
+              </w:rPr>
+              <w:t xml:space="preserve"> </w:t>
             </w:r>
             <w:r>
               <w:rPr>
@@ -3702,7 +3678,25 @@
                 <w:szCs w:val="24"/>
               </w:rPr>
               <w:lastRenderedPageBreak/>
-              <w:t>Joint Amissions Exercise (JAE)</w:t>
+              <w:t xml:space="preserve">Joint </w:t>
+            </w:r>
+            <w:proofErr w:type="spellStart"/>
+            <w:r>
+              <w:rPr>
+                <w:rFonts w:ascii="Times New Roman" w:hAnsi="Times New Roman" w:cs="Times New Roman"/>
+                <w:sz w:val="24"/>
+                <w:szCs w:val="24"/>
+              </w:rPr>
+              <w:t>Amissions</w:t>
+            </w:r>
+            <w:proofErr w:type="spellEnd"/>
+            <w:r>
+              <w:rPr>
+                <w:rFonts w:ascii="Times New Roman" w:hAnsi="Times New Roman" w:cs="Times New Roman"/>
+                <w:sz w:val="24"/>
+                <w:szCs w:val="24"/>
+              </w:rPr>
+              <w:t xml:space="preserve"> Exercise (JAE)</w:t>
             </w:r>
           </w:p>
         </w:tc>
@@ -4210,6 +4204,7 @@
                 <w:szCs w:val="24"/>
               </w:rPr>
             </w:pPr>
+            <w:proofErr w:type="spellStart"/>
             <w:r>
               <w:rPr>
                 <w:rFonts w:ascii="Times New Roman" w:hAnsi="Times New Roman" w:cs="Times New Roman"/>
@@ -4218,6 +4213,7 @@
               </w:rPr>
               <w:t>pointsArts</w:t>
             </w:r>
+            <w:proofErr w:type="spellEnd"/>
           </w:p>
         </w:tc>
         <w:tc>
@@ -4293,6 +4289,7 @@
                 <w:szCs w:val="24"/>
               </w:rPr>
             </w:pPr>
+            <w:proofErr w:type="spellStart"/>
             <w:r>
               <w:rPr>
                 <w:rFonts w:ascii="Times New Roman" w:hAnsi="Times New Roman" w:cs="Times New Roman"/>
@@ -4301,6 +4298,7 @@
               </w:rPr>
               <w:t>pointsScience</w:t>
             </w:r>
+            <w:proofErr w:type="spellEnd"/>
           </w:p>
         </w:tc>
         <w:tc>
@@ -4475,6 +4473,7 @@
                 <w:szCs w:val="24"/>
               </w:rPr>
             </w:pPr>
+            <w:proofErr w:type="spellStart"/>
             <w:r>
               <w:rPr>
                 <w:rFonts w:ascii="Times New Roman" w:hAnsi="Times New Roman" w:cs="Times New Roman"/>
@@ -4483,6 +4482,7 @@
               </w:rPr>
               <w:t>ccas</w:t>
             </w:r>
+            <w:proofErr w:type="spellEnd"/>
           </w:p>
         </w:tc>
         <w:tc>
@@ -4558,6 +4558,7 @@
                 <w:szCs w:val="24"/>
               </w:rPr>
             </w:pPr>
+            <w:proofErr w:type="spellStart"/>
             <w:r>
               <w:rPr>
                 <w:rFonts w:ascii="Times New Roman" w:hAnsi="Times New Roman" w:cs="Times New Roman"/>
@@ -4566,6 +4567,7 @@
               </w:rPr>
               <w:t>dsa</w:t>
             </w:r>
+            <w:proofErr w:type="spellEnd"/>
           </w:p>
         </w:tc>
         <w:tc>
@@ -4850,6 +4852,7 @@
                 <w:szCs w:val="24"/>
               </w:rPr>
             </w:pPr>
+            <w:proofErr w:type="spellStart"/>
             <w:r>
               <w:rPr>
                 <w:rFonts w:ascii="Times New Roman" w:hAnsi="Times New Roman" w:cs="Times New Roman"/>
@@ -4858,6 +4861,7 @@
               </w:rPr>
               <w:t>ccas</w:t>
             </w:r>
+            <w:proofErr w:type="spellEnd"/>
           </w:p>
         </w:tc>
         <w:tc>
@@ -5027,6 +5031,7 @@
                 <w:szCs w:val="24"/>
               </w:rPr>
             </w:pPr>
+            <w:proofErr w:type="spellStart"/>
             <w:r>
               <w:rPr>
                 <w:rFonts w:ascii="Times New Roman" w:hAnsi="Times New Roman" w:cs="Times New Roman"/>
@@ -5035,6 +5040,7 @@
               </w:rPr>
               <w:t>ccas</w:t>
             </w:r>
+            <w:proofErr w:type="spellEnd"/>
           </w:p>
         </w:tc>
         <w:tc>
@@ -5208,6 +5214,7 @@
                 <w:szCs w:val="24"/>
               </w:rPr>
             </w:pPr>
+            <w:proofErr w:type="spellStart"/>
             <w:r>
               <w:rPr>
                 <w:rFonts w:ascii="Times New Roman" w:hAnsi="Times New Roman" w:cs="Times New Roman"/>
@@ -5216,6 +5223,7 @@
               </w:rPr>
               <w:t>ccas</w:t>
             </w:r>
+            <w:proofErr w:type="spellEnd"/>
             <w:r>
               <w:rPr>
                 <w:rFonts w:ascii="Times New Roman" w:hAnsi="Times New Roman" w:cs="Times New Roman"/>
@@ -5730,6 +5738,7 @@
                 <w:szCs w:val="24"/>
               </w:rPr>
             </w:pPr>
+            <w:proofErr w:type="spellStart"/>
             <w:r>
               <w:rPr>
                 <w:rFonts w:ascii="Times New Roman" w:hAnsi="Times New Roman" w:cs="Times New Roman"/>
@@ -5738,6 +5747,7 @@
               </w:rPr>
               <w:t>fullTime</w:t>
             </w:r>
+            <w:proofErr w:type="spellEnd"/>
           </w:p>
         </w:tc>
         <w:tc>
@@ -5882,6 +5892,7 @@
                 <w:szCs w:val="24"/>
               </w:rPr>
             </w:pPr>
+            <w:proofErr w:type="spellStart"/>
             <w:r>
               <w:rPr>
                 <w:rFonts w:ascii="Times New Roman" w:hAnsi="Times New Roman" w:cs="Times New Roman"/>
@@ -5890,6 +5901,7 @@
               </w:rPr>
               <w:t>UniversityCourse</w:t>
             </w:r>
+            <w:proofErr w:type="spellEnd"/>
           </w:p>
         </w:tc>
         <w:tc>
@@ -5904,6 +5916,7 @@
                 <w:szCs w:val="24"/>
               </w:rPr>
             </w:pPr>
+            <w:proofErr w:type="spellStart"/>
             <w:r>
               <w:rPr>
                 <w:rFonts w:ascii="Times New Roman" w:hAnsi="Times New Roman" w:cs="Times New Roman"/>
@@ -5920,6 +5933,7 @@
               </w:rPr>
               <w:t>L</w:t>
             </w:r>
+            <w:proofErr w:type="spellEnd"/>
           </w:p>
         </w:tc>
         <w:tc>
@@ -6019,6 +6033,7 @@
                 <w:szCs w:val="24"/>
               </w:rPr>
             </w:pPr>
+            <w:proofErr w:type="spellStart"/>
             <w:r>
               <w:rPr>
                 <w:rFonts w:ascii="Times New Roman" w:hAnsi="Times New Roman" w:cs="Times New Roman"/>
@@ -6027,6 +6042,7 @@
               </w:rPr>
               <w:t>cutOffPointsGPA</w:t>
             </w:r>
+            <w:proofErr w:type="spellEnd"/>
           </w:p>
         </w:tc>
         <w:tc>
@@ -6202,6 +6218,7 @@
                 <w:szCs w:val="24"/>
               </w:rPr>
             </w:pPr>
+            <w:proofErr w:type="spellStart"/>
             <w:r>
               <w:rPr>
                 <w:rFonts w:ascii="Times New Roman" w:hAnsi="Times New Roman" w:cs="Times New Roman"/>
@@ -6210,6 +6227,7 @@
               </w:rPr>
               <w:t>PolytechnicITECourse</w:t>
             </w:r>
+            <w:proofErr w:type="spellEnd"/>
           </w:p>
         </w:tc>
         <w:tc>
@@ -6224,6 +6242,7 @@
                 <w:szCs w:val="24"/>
               </w:rPr>
             </w:pPr>
+            <w:proofErr w:type="spellStart"/>
             <w:r>
               <w:rPr>
                 <w:rFonts w:ascii="Times New Roman" w:hAnsi="Times New Roman" w:cs="Times New Roman"/>
@@ -6232,6 +6251,7 @@
               </w:rPr>
               <w:t>cutOffPointsO</w:t>
             </w:r>
+            <w:proofErr w:type="spellEnd"/>
           </w:p>
         </w:tc>
         <w:tc>
@@ -6508,6 +6528,7 @@
                 <w:szCs w:val="24"/>
               </w:rPr>
             </w:pPr>
+            <w:proofErr w:type="spellStart"/>
             <w:r>
               <w:rPr>
                 <w:rFonts w:ascii="Times New Roman" w:hAnsi="Times New Roman" w:cs="Times New Roman"/>
@@ -6516,6 +6537,7 @@
               </w:rPr>
               <w:t>csvParse</w:t>
             </w:r>
+            <w:proofErr w:type="spellEnd"/>
             <w:r>
               <w:rPr>
                 <w:rFonts w:ascii="Times New Roman" w:hAnsi="Times New Roman" w:cs="Times New Roman"/>
@@ -6560,6 +6582,7 @@
                 <w:szCs w:val="24"/>
               </w:rPr>
             </w:pPr>
+            <w:proofErr w:type="spellStart"/>
             <w:r>
               <w:rPr>
                 <w:rFonts w:ascii="Times New Roman" w:hAnsi="Times New Roman" w:cs="Times New Roman"/>
@@ -6568,6 +6591,7 @@
               </w:rPr>
               <w:t>DecimalFormat</w:t>
             </w:r>
+            <w:proofErr w:type="spellEnd"/>
           </w:p>
         </w:tc>
         <w:tc>
@@ -6588,8 +6612,18 @@
                 <w:sz w:val="24"/>
                 <w:szCs w:val="24"/>
               </w:rPr>
-              <w:t>Limit the float value to 2 decimal place</w:t>
-            </w:r>
+              <w:t xml:space="preserve">Limit the float value to 2 decimal </w:t>
+            </w:r>
+            <w:proofErr w:type="gramStart"/>
+            <w:r>
+              <w:rPr>
+                <w:rFonts w:ascii="Times New Roman" w:hAnsi="Times New Roman" w:cs="Times New Roman"/>
+                <w:sz w:val="24"/>
+                <w:szCs w:val="24"/>
+              </w:rPr>
+              <w:t>place</w:t>
+            </w:r>
+            <w:proofErr w:type="gramEnd"/>
           </w:p>
         </w:tc>
       </w:tr>
@@ -6787,6 +6821,7 @@
                 <w:szCs w:val="24"/>
               </w:rPr>
             </w:pPr>
+            <w:proofErr w:type="spellStart"/>
             <w:r>
               <w:rPr>
                 <w:rFonts w:ascii="Times New Roman" w:hAnsi="Times New Roman" w:cs="Times New Roman"/>
@@ -6795,6 +6830,7 @@
               </w:rPr>
               <w:t>ites</w:t>
             </w:r>
+            <w:proofErr w:type="spellEnd"/>
           </w:p>
         </w:tc>
         <w:tc>
@@ -6837,7 +6873,25 @@
                 <w:sz w:val="24"/>
                 <w:szCs w:val="24"/>
               </w:rPr>
-              <w:t>List of ites gathered from the data</w:t>
+              <w:t xml:space="preserve">List of </w:t>
+            </w:r>
+            <w:proofErr w:type="spellStart"/>
+            <w:r>
+              <w:rPr>
+                <w:rFonts w:ascii="Times New Roman" w:hAnsi="Times New Roman" w:cs="Times New Roman"/>
+                <w:sz w:val="24"/>
+                <w:szCs w:val="24"/>
+              </w:rPr>
+              <w:t>ites</w:t>
+            </w:r>
+            <w:proofErr w:type="spellEnd"/>
+            <w:r>
+              <w:rPr>
+                <w:rFonts w:ascii="Times New Roman" w:hAnsi="Times New Roman" w:cs="Times New Roman"/>
+                <w:sz w:val="24"/>
+                <w:szCs w:val="24"/>
+              </w:rPr>
+              <w:t xml:space="preserve"> gathered from the data</w:t>
             </w:r>
           </w:p>
         </w:tc>
@@ -6870,6 +6924,7 @@
                 <w:szCs w:val="24"/>
               </w:rPr>
             </w:pPr>
+            <w:proofErr w:type="spellStart"/>
             <w:r>
               <w:rPr>
                 <w:rFonts w:ascii="Times New Roman" w:hAnsi="Times New Roman" w:cs="Times New Roman"/>
@@ -6878,6 +6933,7 @@
               </w:rPr>
               <w:t>juniorcolleges</w:t>
             </w:r>
+            <w:proofErr w:type="spellEnd"/>
           </w:p>
         </w:tc>
         <w:tc>
@@ -6920,7 +6976,25 @@
                 <w:sz w:val="24"/>
                 <w:szCs w:val="24"/>
               </w:rPr>
-              <w:t>List of juniorcolleges gathered from the data</w:t>
+              <w:t xml:space="preserve">List of </w:t>
+            </w:r>
+            <w:proofErr w:type="spellStart"/>
+            <w:r>
+              <w:rPr>
+                <w:rFonts w:ascii="Times New Roman" w:hAnsi="Times New Roman" w:cs="Times New Roman"/>
+                <w:sz w:val="24"/>
+                <w:szCs w:val="24"/>
+              </w:rPr>
+              <w:t>juniorcolleges</w:t>
+            </w:r>
+            <w:proofErr w:type="spellEnd"/>
+            <w:r>
+              <w:rPr>
+                <w:rFonts w:ascii="Times New Roman" w:hAnsi="Times New Roman" w:cs="Times New Roman"/>
+                <w:sz w:val="24"/>
+                <w:szCs w:val="24"/>
+              </w:rPr>
+              <w:t xml:space="preserve"> gathered from the data</w:t>
             </w:r>
           </w:p>
         </w:tc>
@@ -6975,6 +7049,7 @@
                 <w:szCs w:val="24"/>
               </w:rPr>
             </w:pPr>
+            <w:proofErr w:type="spellStart"/>
             <w:r>
               <w:rPr>
                 <w:rFonts w:ascii="Times New Roman" w:hAnsi="Times New Roman" w:cs="Times New Roman"/>
@@ -6983,6 +7058,7 @@
               </w:rPr>
               <w:t>boolean</w:t>
             </w:r>
+            <w:proofErr w:type="spellEnd"/>
           </w:p>
         </w:tc>
         <w:tc>
@@ -7022,6 +7098,7 @@
                 <w:szCs w:val="24"/>
               </w:rPr>
             </w:pPr>
+            <w:proofErr w:type="spellStart"/>
             <w:r>
               <w:rPr>
                 <w:rFonts w:ascii="Times New Roman" w:hAnsi="Times New Roman" w:cs="Times New Roman"/>
@@ -7030,6 +7107,7 @@
               </w:rPr>
               <w:t>SchoolUI</w:t>
             </w:r>
+            <w:proofErr w:type="spellEnd"/>
           </w:p>
         </w:tc>
         <w:tc>
@@ -7044,6 +7122,7 @@
                 <w:szCs w:val="24"/>
               </w:rPr>
             </w:pPr>
+            <w:proofErr w:type="spellStart"/>
             <w:r>
               <w:rPr>
                 <w:rFonts w:ascii="Times New Roman" w:hAnsi="Times New Roman" w:cs="Times New Roman"/>
@@ -7052,6 +7131,7 @@
               </w:rPr>
               <w:t>b_school</w:t>
             </w:r>
+            <w:proofErr w:type="spellEnd"/>
           </w:p>
         </w:tc>
         <w:tc>
@@ -7126,7 +7206,25 @@
                 <w:sz w:val="24"/>
                 <w:szCs w:val="24"/>
               </w:rPr>
-              <w:t xml:space="preserve"> School name and used for input</w:t>
+              <w:t xml:space="preserve"> </w:t>
+            </w:r>
+            <w:proofErr w:type="gramStart"/>
+            <w:r>
+              <w:rPr>
+                <w:rFonts w:ascii="Times New Roman" w:hAnsi="Times New Roman" w:cs="Times New Roman"/>
+                <w:sz w:val="24"/>
+                <w:szCs w:val="24"/>
+              </w:rPr>
+              <w:t>School</w:t>
+            </w:r>
+            <w:proofErr w:type="gramEnd"/>
+            <w:r>
+              <w:rPr>
+                <w:rFonts w:ascii="Times New Roman" w:hAnsi="Times New Roman" w:cs="Times New Roman"/>
+                <w:sz w:val="24"/>
+                <w:szCs w:val="24"/>
+              </w:rPr>
+              <w:t xml:space="preserve"> name and used for input</w:t>
             </w:r>
           </w:p>
         </w:tc>
@@ -7159,6 +7257,7 @@
                 <w:szCs w:val="24"/>
               </w:rPr>
             </w:pPr>
+            <w:proofErr w:type="spellStart"/>
             <w:r>
               <w:rPr>
                 <w:rFonts w:ascii="Times New Roman" w:hAnsi="Times New Roman" w:cs="Times New Roman"/>
@@ -7167,6 +7266,7 @@
               </w:rPr>
               <w:t>instituteType</w:t>
             </w:r>
+            <w:proofErr w:type="spellEnd"/>
           </w:p>
         </w:tc>
         <w:tc>
@@ -7242,6 +7342,7 @@
                 <w:szCs w:val="24"/>
               </w:rPr>
             </w:pPr>
+            <w:proofErr w:type="spellStart"/>
             <w:r>
               <w:rPr>
                 <w:rFonts w:ascii="Times New Roman" w:hAnsi="Times New Roman" w:cs="Times New Roman"/>
@@ -7250,6 +7351,7 @@
               </w:rPr>
               <w:t>instituteID</w:t>
             </w:r>
+            <w:proofErr w:type="spellEnd"/>
           </w:p>
         </w:tc>
         <w:tc>
@@ -7311,6 +7413,7 @@
                 <w:szCs w:val="24"/>
               </w:rPr>
             </w:pPr>
+            <w:proofErr w:type="spellStart"/>
             <w:r>
               <w:rPr>
                 <w:rFonts w:ascii="Times New Roman" w:hAnsi="Times New Roman" w:cs="Times New Roman"/>
@@ -7319,6 +7422,7 @@
               </w:rPr>
               <w:t>CourseUI</w:t>
             </w:r>
+            <w:proofErr w:type="spellEnd"/>
           </w:p>
         </w:tc>
         <w:tc>
@@ -7333,6 +7437,7 @@
                 <w:szCs w:val="24"/>
               </w:rPr>
             </w:pPr>
+            <w:proofErr w:type="spellStart"/>
             <w:r>
               <w:rPr>
                 <w:rFonts w:ascii="Times New Roman" w:hAnsi="Times New Roman" w:cs="Times New Roman"/>
@@ -7341,6 +7446,7 @@
               </w:rPr>
               <w:t>b_course</w:t>
             </w:r>
+            <w:proofErr w:type="spellEnd"/>
           </w:p>
         </w:tc>
         <w:tc>
@@ -7457,6 +7563,7 @@
                 <w:szCs w:val="24"/>
               </w:rPr>
             </w:pPr>
+            <w:proofErr w:type="spellStart"/>
             <w:r>
               <w:rPr>
                 <w:rFonts w:ascii="Times New Roman" w:hAnsi="Times New Roman" w:cs="Times New Roman"/>
@@ -7465,6 +7572,7 @@
               </w:rPr>
               <w:t>instituteType</w:t>
             </w:r>
+            <w:proofErr w:type="spellEnd"/>
           </w:p>
         </w:tc>
         <w:tc>
@@ -7540,6 +7648,7 @@
                 <w:szCs w:val="24"/>
               </w:rPr>
             </w:pPr>
+            <w:proofErr w:type="spellStart"/>
             <w:r>
               <w:rPr>
                 <w:rFonts w:ascii="Times New Roman" w:hAnsi="Times New Roman" w:cs="Times New Roman"/>
@@ -7548,6 +7657,7 @@
               </w:rPr>
               <w:t>instituteID</w:t>
             </w:r>
+            <w:proofErr w:type="spellEnd"/>
           </w:p>
         </w:tc>
         <w:tc>
@@ -7623,6 +7733,7 @@
                 <w:szCs w:val="24"/>
               </w:rPr>
             </w:pPr>
+            <w:proofErr w:type="spellStart"/>
             <w:r>
               <w:rPr>
                 <w:rFonts w:ascii="Times New Roman" w:hAnsi="Times New Roman" w:cs="Times New Roman"/>
@@ -7631,6 +7742,7 @@
               </w:rPr>
               <w:t>schoolID</w:t>
             </w:r>
+            <w:proofErr w:type="spellEnd"/>
           </w:p>
         </w:tc>
         <w:tc>
@@ -7673,7 +7785,25 @@
                 <w:sz w:val="24"/>
                 <w:szCs w:val="24"/>
               </w:rPr>
-              <w:t>Identification number for the School with the respective Institute in the database</w:t>
+              <w:t xml:space="preserve">Identification number for the </w:t>
+            </w:r>
+            <w:proofErr w:type="gramStart"/>
+            <w:r>
+              <w:rPr>
+                <w:rFonts w:ascii="Times New Roman" w:hAnsi="Times New Roman" w:cs="Times New Roman"/>
+                <w:sz w:val="24"/>
+                <w:szCs w:val="24"/>
+              </w:rPr>
+              <w:t>School</w:t>
+            </w:r>
+            <w:proofErr w:type="gramEnd"/>
+            <w:r>
+              <w:rPr>
+                <w:rFonts w:ascii="Times New Roman" w:hAnsi="Times New Roman" w:cs="Times New Roman"/>
+                <w:sz w:val="24"/>
+                <w:szCs w:val="24"/>
+              </w:rPr>
+              <w:t xml:space="preserve"> with the respective Institute in the database</w:t>
             </w:r>
           </w:p>
         </w:tc>
@@ -7692,6 +7822,7 @@
                 <w:szCs w:val="24"/>
               </w:rPr>
             </w:pPr>
+            <w:proofErr w:type="spellStart"/>
             <w:r>
               <w:rPr>
                 <w:rFonts w:ascii="Times New Roman" w:hAnsi="Times New Roman" w:cs="Times New Roman"/>
@@ -7700,6 +7831,7 @@
               </w:rPr>
               <w:t>CourseInfo</w:t>
             </w:r>
+            <w:proofErr w:type="spellEnd"/>
           </w:p>
         </w:tc>
         <w:tc>
@@ -7714,6 +7846,7 @@
                 <w:szCs w:val="24"/>
               </w:rPr>
             </w:pPr>
+            <w:proofErr w:type="spellStart"/>
             <w:r>
               <w:rPr>
                 <w:rFonts w:ascii="Times New Roman" w:hAnsi="Times New Roman" w:cs="Times New Roman"/>
@@ -7722,6 +7855,7 @@
               </w:rPr>
               <w:t>instituteType</w:t>
             </w:r>
+            <w:proofErr w:type="spellEnd"/>
           </w:p>
         </w:tc>
         <w:tc>
@@ -7797,6 +7931,7 @@
                 <w:szCs w:val="24"/>
               </w:rPr>
             </w:pPr>
+            <w:proofErr w:type="spellStart"/>
             <w:r>
               <w:rPr>
                 <w:rFonts w:ascii="Times New Roman" w:hAnsi="Times New Roman" w:cs="Times New Roman"/>
@@ -7805,6 +7940,7 @@
               </w:rPr>
               <w:t>courseTitle</w:t>
             </w:r>
+            <w:proofErr w:type="spellEnd"/>
           </w:p>
         </w:tc>
         <w:tc>
@@ -7819,6 +7955,7 @@
                 <w:szCs w:val="24"/>
               </w:rPr>
             </w:pPr>
+            <w:proofErr w:type="spellStart"/>
             <w:r>
               <w:rPr>
                 <w:rFonts w:ascii="Times New Roman" w:hAnsi="Times New Roman" w:cs="Times New Roman"/>
@@ -7827,6 +7964,7 @@
               </w:rPr>
               <w:t>TextView</w:t>
             </w:r>
+            <w:proofErr w:type="spellEnd"/>
           </w:p>
         </w:tc>
         <w:tc>
@@ -7880,6 +8018,7 @@
                 <w:szCs w:val="24"/>
               </w:rPr>
             </w:pPr>
+            <w:proofErr w:type="spellStart"/>
             <w:r>
               <w:rPr>
                 <w:rFonts w:ascii="Times New Roman" w:hAnsi="Times New Roman" w:cs="Times New Roman"/>
@@ -7888,6 +8027,7 @@
               </w:rPr>
               <w:t>desc</w:t>
             </w:r>
+            <w:proofErr w:type="spellEnd"/>
           </w:p>
         </w:tc>
         <w:tc>
@@ -7902,6 +8042,7 @@
                 <w:szCs w:val="24"/>
               </w:rPr>
             </w:pPr>
+            <w:proofErr w:type="spellStart"/>
             <w:r>
               <w:rPr>
                 <w:rFonts w:ascii="Times New Roman" w:hAnsi="Times New Roman" w:cs="Times New Roman"/>
@@ -7910,6 +8051,7 @@
               </w:rPr>
               <w:t>TextView</w:t>
             </w:r>
+            <w:proofErr w:type="spellEnd"/>
           </w:p>
         </w:tc>
         <w:tc>
@@ -7963,6 +8105,7 @@
                 <w:szCs w:val="24"/>
               </w:rPr>
             </w:pPr>
+            <w:proofErr w:type="spellStart"/>
             <w:r>
               <w:rPr>
                 <w:rFonts w:ascii="Times New Roman" w:hAnsi="Times New Roman" w:cs="Times New Roman"/>
@@ -7971,6 +8114,7 @@
               </w:rPr>
               <w:t>fullTime</w:t>
             </w:r>
+            <w:proofErr w:type="spellEnd"/>
           </w:p>
         </w:tc>
         <w:tc>
@@ -7985,6 +8129,7 @@
                 <w:szCs w:val="24"/>
               </w:rPr>
             </w:pPr>
+            <w:proofErr w:type="spellStart"/>
             <w:r>
               <w:rPr>
                 <w:rFonts w:ascii="Times New Roman" w:hAnsi="Times New Roman" w:cs="Times New Roman"/>
@@ -7993,6 +8138,7 @@
               </w:rPr>
               <w:t>TextView</w:t>
             </w:r>
+            <w:proofErr w:type="spellEnd"/>
           </w:p>
         </w:tc>
         <w:tc>
@@ -8013,7 +8159,25 @@
                 <w:sz w:val="24"/>
                 <w:szCs w:val="24"/>
               </w:rPr>
-              <w:t xml:space="preserve">Text for displaying  the course fulltime parameter in Course class </w:t>
+              <w:t xml:space="preserve">Text for </w:t>
+            </w:r>
+            <w:proofErr w:type="gramStart"/>
+            <w:r>
+              <w:rPr>
+                <w:rFonts w:ascii="Times New Roman" w:hAnsi="Times New Roman" w:cs="Times New Roman"/>
+                <w:sz w:val="24"/>
+                <w:szCs w:val="24"/>
+              </w:rPr>
+              <w:t>displaying  the</w:t>
+            </w:r>
+            <w:proofErr w:type="gramEnd"/>
+            <w:r>
+              <w:rPr>
+                <w:rFonts w:ascii="Times New Roman" w:hAnsi="Times New Roman" w:cs="Times New Roman"/>
+                <w:sz w:val="24"/>
+                <w:szCs w:val="24"/>
+              </w:rPr>
+              <w:t xml:space="preserve"> course fulltime parameter in Course class </w:t>
             </w:r>
           </w:p>
         </w:tc>
@@ -8046,6 +8210,7 @@
                 <w:szCs w:val="24"/>
               </w:rPr>
             </w:pPr>
+            <w:proofErr w:type="spellStart"/>
             <w:r>
               <w:rPr>
                 <w:rFonts w:ascii="Times New Roman" w:hAnsi="Times New Roman" w:cs="Times New Roman"/>
@@ -8054,6 +8219,7 @@
               </w:rPr>
               <w:t>instituteText</w:t>
             </w:r>
+            <w:proofErr w:type="spellEnd"/>
           </w:p>
         </w:tc>
         <w:tc>
@@ -8068,6 +8234,7 @@
                 <w:szCs w:val="24"/>
               </w:rPr>
             </w:pPr>
+            <w:proofErr w:type="spellStart"/>
             <w:r>
               <w:rPr>
                 <w:rFonts w:ascii="Times New Roman" w:hAnsi="Times New Roman" w:cs="Times New Roman"/>
@@ -8076,6 +8243,7 @@
               </w:rPr>
               <w:t>TextView</w:t>
             </w:r>
+            <w:proofErr w:type="spellEnd"/>
           </w:p>
         </w:tc>
         <w:tc>
@@ -8129,6 +8297,7 @@
                 <w:szCs w:val="24"/>
               </w:rPr>
             </w:pPr>
+            <w:proofErr w:type="spellStart"/>
             <w:r>
               <w:rPr>
                 <w:rFonts w:ascii="Times New Roman" w:hAnsi="Times New Roman" w:cs="Times New Roman"/>
@@ -8137,6 +8306,7 @@
               </w:rPr>
               <w:t>cutoff</w:t>
             </w:r>
+            <w:proofErr w:type="spellEnd"/>
           </w:p>
         </w:tc>
         <w:tc>
@@ -8151,6 +8321,7 @@
                 <w:szCs w:val="24"/>
               </w:rPr>
             </w:pPr>
+            <w:proofErr w:type="spellStart"/>
             <w:r>
               <w:rPr>
                 <w:rFonts w:ascii="Times New Roman" w:hAnsi="Times New Roman" w:cs="Times New Roman"/>
@@ -8159,6 +8330,7 @@
               </w:rPr>
               <w:t>TextView</w:t>
             </w:r>
+            <w:proofErr w:type="spellEnd"/>
           </w:p>
         </w:tc>
         <w:tc>
@@ -8197,6 +8369,7 @@
                 <w:szCs w:val="24"/>
               </w:rPr>
             </w:pPr>
+            <w:proofErr w:type="spellStart"/>
             <w:r>
               <w:rPr>
                 <w:rFonts w:ascii="Times New Roman" w:hAnsi="Times New Roman" w:cs="Times New Roman"/>
@@ -8205,6 +8378,7 @@
               </w:rPr>
               <w:t>UniversityUI</w:t>
             </w:r>
+            <w:proofErr w:type="spellEnd"/>
           </w:p>
         </w:tc>
         <w:tc>
@@ -8219,6 +8393,7 @@
                 <w:szCs w:val="24"/>
               </w:rPr>
             </w:pPr>
+            <w:proofErr w:type="spellStart"/>
             <w:r>
               <w:rPr>
                 <w:rFonts w:ascii="Times New Roman" w:hAnsi="Times New Roman" w:cs="Times New Roman"/>
@@ -8227,6 +8402,7 @@
               </w:rPr>
               <w:t>b_uni</w:t>
             </w:r>
+            <w:proofErr w:type="spellEnd"/>
           </w:p>
         </w:tc>
         <w:tc>
@@ -8296,6 +8472,7 @@
                 <w:szCs w:val="24"/>
               </w:rPr>
             </w:pPr>
+            <w:proofErr w:type="spellStart"/>
             <w:r>
               <w:rPr>
                 <w:rFonts w:ascii="Times New Roman" w:hAnsi="Times New Roman" w:cs="Times New Roman"/>
@@ -8305,6 +8482,7 @@
               <w:lastRenderedPageBreak/>
               <w:t>PolytechnicUI</w:t>
             </w:r>
+            <w:proofErr w:type="spellEnd"/>
           </w:p>
         </w:tc>
         <w:tc>
@@ -8319,6 +8497,7 @@
                 <w:szCs w:val="24"/>
               </w:rPr>
             </w:pPr>
+            <w:proofErr w:type="spellStart"/>
             <w:r>
               <w:rPr>
                 <w:rFonts w:ascii="Times New Roman" w:hAnsi="Times New Roman" w:cs="Times New Roman"/>
@@ -8327,6 +8506,7 @@
               </w:rPr>
               <w:t>b_poly</w:t>
             </w:r>
+            <w:proofErr w:type="spellEnd"/>
           </w:p>
         </w:tc>
         <w:tc>
@@ -8410,6 +8590,7 @@
                 <w:szCs w:val="24"/>
               </w:rPr>
             </w:pPr>
+            <w:proofErr w:type="spellStart"/>
             <w:r>
               <w:rPr>
                 <w:rFonts w:ascii="Times New Roman" w:hAnsi="Times New Roman" w:cs="Times New Roman"/>
@@ -8418,6 +8599,7 @@
               </w:rPr>
               <w:t>b_itecc</w:t>
             </w:r>
+            <w:proofErr w:type="spellEnd"/>
           </w:p>
         </w:tc>
         <w:tc>
@@ -8493,6 +8675,7 @@
                 <w:szCs w:val="24"/>
               </w:rPr>
             </w:pPr>
+            <w:proofErr w:type="spellStart"/>
             <w:r>
               <w:rPr>
                 <w:rFonts w:ascii="Times New Roman" w:hAnsi="Times New Roman" w:cs="Times New Roman"/>
@@ -8501,6 +8684,7 @@
               </w:rPr>
               <w:t>b_itewest</w:t>
             </w:r>
+            <w:proofErr w:type="spellEnd"/>
           </w:p>
         </w:tc>
         <w:tc>
@@ -8576,6 +8760,7 @@
                 <w:szCs w:val="24"/>
               </w:rPr>
             </w:pPr>
+            <w:proofErr w:type="spellStart"/>
             <w:r>
               <w:rPr>
                 <w:rFonts w:ascii="Times New Roman" w:hAnsi="Times New Roman" w:cs="Times New Roman"/>
@@ -8584,6 +8769,7 @@
               </w:rPr>
               <w:t>b_iteeast</w:t>
             </w:r>
+            <w:proofErr w:type="spellEnd"/>
           </w:p>
         </w:tc>
         <w:tc>
@@ -8645,6 +8831,7 @@
                 <w:szCs w:val="24"/>
               </w:rPr>
             </w:pPr>
+            <w:proofErr w:type="spellStart"/>
             <w:r>
               <w:rPr>
                 <w:rFonts w:ascii="Times New Roman" w:hAnsi="Times New Roman" w:cs="Times New Roman"/>
@@ -8653,6 +8840,7 @@
               </w:rPr>
               <w:t>InstitutePage</w:t>
             </w:r>
+            <w:proofErr w:type="spellEnd"/>
           </w:p>
         </w:tc>
         <w:tc>
@@ -8667,6 +8855,7 @@
                 <w:szCs w:val="24"/>
               </w:rPr>
             </w:pPr>
+            <w:proofErr w:type="spellStart"/>
             <w:r>
               <w:rPr>
                 <w:rFonts w:ascii="Times New Roman" w:hAnsi="Times New Roman" w:cs="Times New Roman"/>
@@ -8675,6 +8864,7 @@
               </w:rPr>
               <w:t>b_FnS</w:t>
             </w:r>
+            <w:proofErr w:type="spellEnd"/>
           </w:p>
         </w:tc>
         <w:tc>
@@ -8750,6 +8940,7 @@
                 <w:szCs w:val="24"/>
               </w:rPr>
             </w:pPr>
+            <w:proofErr w:type="spellStart"/>
             <w:r>
               <w:rPr>
                 <w:rFonts w:ascii="Times New Roman" w:hAnsi="Times New Roman" w:cs="Times New Roman"/>
@@ -8758,6 +8949,7 @@
               </w:rPr>
               <w:t>b_cca</w:t>
             </w:r>
+            <w:proofErr w:type="spellEnd"/>
           </w:p>
         </w:tc>
         <w:tc>
@@ -8833,6 +9025,7 @@
                 <w:szCs w:val="24"/>
               </w:rPr>
             </w:pPr>
+            <w:proofErr w:type="spellStart"/>
             <w:r>
               <w:rPr>
                 <w:rFonts w:ascii="Times New Roman" w:hAnsi="Times New Roman" w:cs="Times New Roman"/>
@@ -8841,6 +9034,7 @@
               </w:rPr>
               <w:t>b_intake</w:t>
             </w:r>
+            <w:proofErr w:type="spellEnd"/>
           </w:p>
         </w:tc>
         <w:tc>
@@ -8924,6 +9118,7 @@
                 <w:szCs w:val="24"/>
               </w:rPr>
             </w:pPr>
+            <w:proofErr w:type="spellStart"/>
             <w:r>
               <w:rPr>
                 <w:rFonts w:ascii="Times New Roman" w:hAnsi="Times New Roman" w:cs="Times New Roman"/>
@@ -8932,6 +9127,7 @@
               </w:rPr>
               <w:t>sview</w:t>
             </w:r>
+            <w:proofErr w:type="spellEnd"/>
           </w:p>
         </w:tc>
         <w:tc>
@@ -8946,6 +9142,7 @@
                 <w:szCs w:val="24"/>
               </w:rPr>
             </w:pPr>
+            <w:proofErr w:type="spellStart"/>
             <w:r>
               <w:rPr>
                 <w:rFonts w:ascii="Times New Roman" w:hAnsi="Times New Roman" w:cs="Times New Roman"/>
@@ -8954,6 +9151,7 @@
               </w:rPr>
               <w:t>SearchView</w:t>
             </w:r>
+            <w:proofErr w:type="spellEnd"/>
           </w:p>
         </w:tc>
         <w:tc>
@@ -9016,6 +9214,7 @@
                 <w:szCs w:val="24"/>
               </w:rPr>
             </w:pPr>
+            <w:proofErr w:type="spellStart"/>
             <w:r>
               <w:rPr>
                 <w:rFonts w:ascii="Times New Roman" w:hAnsi="Times New Roman" w:cs="Times New Roman"/>
@@ -9024,6 +9223,7 @@
               </w:rPr>
               <w:t>klayout</w:t>
             </w:r>
+            <w:proofErr w:type="spellEnd"/>
           </w:p>
         </w:tc>
         <w:tc>
@@ -9038,6 +9238,7 @@
                 <w:szCs w:val="24"/>
               </w:rPr>
             </w:pPr>
+            <w:proofErr w:type="spellStart"/>
             <w:r>
               <w:rPr>
                 <w:rFonts w:ascii="Times New Roman" w:hAnsi="Times New Roman" w:cs="Times New Roman"/>
@@ -9046,6 +9247,7 @@
               </w:rPr>
               <w:t>LinearLayout</w:t>
             </w:r>
+            <w:proofErr w:type="spellEnd"/>
           </w:p>
         </w:tc>
         <w:tc>
@@ -9121,6 +9323,7 @@
                 <w:szCs w:val="24"/>
               </w:rPr>
             </w:pPr>
+            <w:proofErr w:type="spellStart"/>
             <w:r>
               <w:rPr>
                 <w:rFonts w:ascii="Times New Roman" w:hAnsi="Times New Roman" w:cs="Times New Roman"/>
@@ -9129,6 +9332,7 @@
               </w:rPr>
               <w:t>TextView</w:t>
             </w:r>
+            <w:proofErr w:type="spellEnd"/>
           </w:p>
         </w:tc>
         <w:tc>
@@ -9182,6 +9386,7 @@
                 <w:szCs w:val="24"/>
               </w:rPr>
             </w:pPr>
+            <w:proofErr w:type="spellStart"/>
             <w:r>
               <w:rPr>
                 <w:rFonts w:ascii="Times New Roman" w:hAnsi="Times New Roman" w:cs="Times New Roman"/>
@@ -9190,6 +9395,7 @@
               </w:rPr>
               <w:t>b_result</w:t>
             </w:r>
+            <w:proofErr w:type="spellEnd"/>
           </w:p>
         </w:tc>
         <w:tc>
@@ -9251,6 +9457,7 @@
                 <w:szCs w:val="24"/>
               </w:rPr>
             </w:pPr>
+            <w:proofErr w:type="spellStart"/>
             <w:r>
               <w:rPr>
                 <w:rFonts w:ascii="Times New Roman" w:hAnsi="Times New Roman" w:cs="Times New Roman"/>
@@ -9259,6 +9466,7 @@
               </w:rPr>
               <w:t>FilterSearch</w:t>
             </w:r>
+            <w:proofErr w:type="spellEnd"/>
           </w:p>
         </w:tc>
         <w:tc>
@@ -9378,6 +9586,7 @@
                 <w:szCs w:val="24"/>
               </w:rPr>
             </w:pPr>
+            <w:proofErr w:type="spellStart"/>
             <w:r>
               <w:rPr>
                 <w:rFonts w:ascii="Times New Roman" w:hAnsi="Times New Roman" w:cs="Times New Roman"/>
@@ -9386,6 +9595,7 @@
               </w:rPr>
               <w:t>AutoCompleteTextView</w:t>
             </w:r>
+            <w:proofErr w:type="spellEnd"/>
           </w:p>
         </w:tc>
         <w:tc>
@@ -9439,6 +9649,7 @@
                 <w:szCs w:val="24"/>
               </w:rPr>
             </w:pPr>
+            <w:proofErr w:type="spellStart"/>
             <w:r>
               <w:rPr>
                 <w:rFonts w:ascii="Times New Roman" w:hAnsi="Times New Roman" w:cs="Times New Roman"/>
@@ -9447,6 +9658,7 @@
               </w:rPr>
               <w:t>searchCourse</w:t>
             </w:r>
+            <w:proofErr w:type="spellEnd"/>
           </w:p>
         </w:tc>
         <w:tc>
@@ -9461,6 +9673,7 @@
                 <w:szCs w:val="24"/>
               </w:rPr>
             </w:pPr>
+            <w:proofErr w:type="spellStart"/>
             <w:r>
               <w:rPr>
                 <w:rFonts w:ascii="Times New Roman" w:hAnsi="Times New Roman" w:cs="Times New Roman"/>
@@ -9469,6 +9682,7 @@
               </w:rPr>
               <w:t>AutoCompleteTextView</w:t>
             </w:r>
+            <w:proofErr w:type="spellEnd"/>
           </w:p>
         </w:tc>
         <w:tc>
@@ -9522,6 +9736,7 @@
                 <w:szCs w:val="24"/>
               </w:rPr>
             </w:pPr>
+            <w:proofErr w:type="spellStart"/>
             <w:r>
               <w:rPr>
                 <w:rFonts w:ascii="Times New Roman" w:hAnsi="Times New Roman" w:cs="Times New Roman"/>
@@ -9530,6 +9745,7 @@
               </w:rPr>
               <w:t>ddpLayout</w:t>
             </w:r>
+            <w:proofErr w:type="spellEnd"/>
           </w:p>
         </w:tc>
         <w:tc>
@@ -9544,6 +9760,7 @@
                 <w:szCs w:val="24"/>
               </w:rPr>
             </w:pPr>
+            <w:proofErr w:type="spellStart"/>
             <w:r>
               <w:rPr>
                 <w:rFonts w:ascii="Times New Roman" w:hAnsi="Times New Roman" w:cs="Times New Roman"/>
@@ -9552,6 +9769,7 @@
               </w:rPr>
               <w:t>TextInputLayout</w:t>
             </w:r>
+            <w:proofErr w:type="spellEnd"/>
           </w:p>
         </w:tc>
         <w:tc>
@@ -9572,7 +9790,25 @@
                 <w:sz w:val="24"/>
                 <w:szCs w:val="24"/>
               </w:rPr>
-              <w:t>Layout used for drop down menu</w:t>
+              <w:t xml:space="preserve">Layout used for </w:t>
+            </w:r>
+            <w:proofErr w:type="gramStart"/>
+            <w:r>
+              <w:rPr>
+                <w:rFonts w:ascii="Times New Roman" w:hAnsi="Times New Roman" w:cs="Times New Roman"/>
+                <w:sz w:val="24"/>
+                <w:szCs w:val="24"/>
+              </w:rPr>
+              <w:t>drop</w:t>
+            </w:r>
+            <w:proofErr w:type="gramEnd"/>
+            <w:r>
+              <w:rPr>
+                <w:rFonts w:ascii="Times New Roman" w:hAnsi="Times New Roman" w:cs="Times New Roman"/>
+                <w:sz w:val="24"/>
+                <w:szCs w:val="24"/>
+              </w:rPr>
+              <w:t xml:space="preserve"> down menu</w:t>
             </w:r>
           </w:p>
         </w:tc>
@@ -9605,6 +9841,7 @@
                 <w:szCs w:val="24"/>
               </w:rPr>
             </w:pPr>
+            <w:proofErr w:type="spellStart"/>
             <w:r>
               <w:rPr>
                 <w:rFonts w:ascii="Times New Roman" w:hAnsi="Times New Roman" w:cs="Times New Roman"/>
@@ -9613,6 +9850,7 @@
               </w:rPr>
               <w:t>ddpFill</w:t>
             </w:r>
+            <w:proofErr w:type="spellEnd"/>
           </w:p>
         </w:tc>
         <w:tc>
@@ -9627,6 +9865,7 @@
                 <w:szCs w:val="24"/>
               </w:rPr>
             </w:pPr>
+            <w:proofErr w:type="spellStart"/>
             <w:r>
               <w:rPr>
                 <w:rFonts w:ascii="Times New Roman" w:hAnsi="Times New Roman" w:cs="Times New Roman"/>
@@ -9635,6 +9874,7 @@
               </w:rPr>
               <w:t>AutoCompleteTextView</w:t>
             </w:r>
+            <w:proofErr w:type="spellEnd"/>
           </w:p>
         </w:tc>
         <w:tc>
@@ -9688,6 +9928,7 @@
                 <w:szCs w:val="24"/>
               </w:rPr>
             </w:pPr>
+            <w:proofErr w:type="spellStart"/>
             <w:r>
               <w:rPr>
                 <w:rFonts w:ascii="Times New Roman" w:hAnsi="Times New Roman" w:cs="Times New Roman"/>
@@ -9696,6 +9937,7 @@
               </w:rPr>
               <w:t>arrayAdapter_schools</w:t>
             </w:r>
+            <w:proofErr w:type="spellEnd"/>
           </w:p>
         </w:tc>
         <w:tc>
@@ -9710,13 +9952,23 @@
                 <w:szCs w:val="24"/>
               </w:rPr>
             </w:pPr>
-            <w:r>
-              <w:rPr>
-                <w:rFonts w:ascii="Times New Roman" w:hAnsi="Times New Roman" w:cs="Times New Roman"/>
-                <w:sz w:val="24"/>
-                <w:szCs w:val="24"/>
-              </w:rPr>
-              <w:t>ArrayAdapter&lt;String&gt;</w:t>
+            <w:proofErr w:type="spellStart"/>
+            <w:r>
+              <w:rPr>
+                <w:rFonts w:ascii="Times New Roman" w:hAnsi="Times New Roman" w:cs="Times New Roman"/>
+                <w:sz w:val="24"/>
+                <w:szCs w:val="24"/>
+              </w:rPr>
+              <w:t>ArrayAdapter</w:t>
+            </w:r>
+            <w:proofErr w:type="spellEnd"/>
+            <w:r>
+              <w:rPr>
+                <w:rFonts w:ascii="Times New Roman" w:hAnsi="Times New Roman" w:cs="Times New Roman"/>
+                <w:sz w:val="24"/>
+                <w:szCs w:val="24"/>
+              </w:rPr>
+              <w:t>&lt;String&gt;</w:t>
             </w:r>
           </w:p>
         </w:tc>
@@ -9738,7 +9990,25 @@
                 <w:sz w:val="24"/>
                 <w:szCs w:val="24"/>
               </w:rPr>
-              <w:t>Array adapter for displaying the schools available into the drop down menu</w:t>
+              <w:t xml:space="preserve">Array adapter for displaying the schools available into the </w:t>
+            </w:r>
+            <w:proofErr w:type="gramStart"/>
+            <w:r>
+              <w:rPr>
+                <w:rFonts w:ascii="Times New Roman" w:hAnsi="Times New Roman" w:cs="Times New Roman"/>
+                <w:sz w:val="24"/>
+                <w:szCs w:val="24"/>
+              </w:rPr>
+              <w:t>drop down</w:t>
+            </w:r>
+            <w:proofErr w:type="gramEnd"/>
+            <w:r>
+              <w:rPr>
+                <w:rFonts w:ascii="Times New Roman" w:hAnsi="Times New Roman" w:cs="Times New Roman"/>
+                <w:sz w:val="24"/>
+                <w:szCs w:val="24"/>
+              </w:rPr>
+              <w:t xml:space="preserve"> menu</w:t>
             </w:r>
           </w:p>
         </w:tc>
@@ -9771,6 +10041,7 @@
                 <w:szCs w:val="24"/>
               </w:rPr>
             </w:pPr>
+            <w:proofErr w:type="spellStart"/>
             <w:r>
               <w:rPr>
                 <w:rFonts w:ascii="Times New Roman" w:hAnsi="Times New Roman" w:cs="Times New Roman"/>
@@ -9779,6 +10050,7 @@
               </w:rPr>
               <w:t>arrayAdapter_courses</w:t>
             </w:r>
+            <w:proofErr w:type="spellEnd"/>
           </w:p>
         </w:tc>
         <w:tc>
@@ -9793,6 +10065,7 @@
                 <w:szCs w:val="24"/>
               </w:rPr>
             </w:pPr>
+            <w:proofErr w:type="spellStart"/>
             <w:r>
               <w:rPr>
                 <w:rFonts w:ascii="Times New Roman" w:hAnsi="Times New Roman" w:cs="Times New Roman"/>
@@ -9801,6 +10074,7 @@
               </w:rPr>
               <w:t>CourseAdapter</w:t>
             </w:r>
+            <w:proofErr w:type="spellEnd"/>
           </w:p>
         </w:tc>
         <w:tc>
@@ -9854,6 +10128,7 @@
                 <w:szCs w:val="24"/>
               </w:rPr>
             </w:pPr>
+            <w:proofErr w:type="spellStart"/>
             <w:r>
               <w:rPr>
                 <w:rFonts w:ascii="Times New Roman" w:hAnsi="Times New Roman" w:cs="Times New Roman"/>
@@ -9862,6 +10137,7 @@
               </w:rPr>
               <w:t>gpaSlider</w:t>
             </w:r>
+            <w:proofErr w:type="spellEnd"/>
           </w:p>
         </w:tc>
         <w:tc>
@@ -9876,6 +10152,7 @@
                 <w:szCs w:val="24"/>
               </w:rPr>
             </w:pPr>
+            <w:proofErr w:type="spellStart"/>
             <w:r>
               <w:rPr>
                 <w:rFonts w:ascii="Times New Roman" w:hAnsi="Times New Roman" w:cs="Times New Roman"/>
@@ -9884,6 +10161,7 @@
               </w:rPr>
               <w:t>SeekBar</w:t>
             </w:r>
+            <w:proofErr w:type="spellEnd"/>
           </w:p>
         </w:tc>
         <w:tc>
@@ -9937,6 +10215,7 @@
                 <w:szCs w:val="24"/>
               </w:rPr>
             </w:pPr>
+            <w:proofErr w:type="spellStart"/>
             <w:r>
               <w:rPr>
                 <w:rFonts w:ascii="Times New Roman" w:hAnsi="Times New Roman" w:cs="Times New Roman"/>
@@ -9945,6 +10224,7 @@
               </w:rPr>
               <w:t>gpaValue</w:t>
             </w:r>
+            <w:proofErr w:type="spellEnd"/>
           </w:p>
         </w:tc>
         <w:tc>
@@ -9959,6 +10239,7 @@
                 <w:szCs w:val="24"/>
               </w:rPr>
             </w:pPr>
+            <w:proofErr w:type="spellStart"/>
             <w:r>
               <w:rPr>
                 <w:rFonts w:ascii="Times New Roman" w:hAnsi="Times New Roman" w:cs="Times New Roman"/>
@@ -9967,6 +10248,7 @@
               </w:rPr>
               <w:t>TextView</w:t>
             </w:r>
+            <w:proofErr w:type="spellEnd"/>
           </w:p>
         </w:tc>
         <w:tc>
@@ -9987,7 +10269,43 @@
                 <w:sz w:val="24"/>
                 <w:szCs w:val="24"/>
               </w:rPr>
-              <w:t>Text for displaying the the gpa input</w:t>
+              <w:t xml:space="preserve">Text for displaying the </w:t>
+            </w:r>
+            <w:proofErr w:type="spellStart"/>
+            <w:r>
+              <w:rPr>
+                <w:rFonts w:ascii="Times New Roman" w:hAnsi="Times New Roman" w:cs="Times New Roman"/>
+                <w:sz w:val="24"/>
+                <w:szCs w:val="24"/>
+              </w:rPr>
+              <w:t>the</w:t>
+            </w:r>
+            <w:proofErr w:type="spellEnd"/>
+            <w:r>
+              <w:rPr>
+                <w:rFonts w:ascii="Times New Roman" w:hAnsi="Times New Roman" w:cs="Times New Roman"/>
+                <w:sz w:val="24"/>
+                <w:szCs w:val="24"/>
+              </w:rPr>
+              <w:t xml:space="preserve"> </w:t>
+            </w:r>
+            <w:proofErr w:type="spellStart"/>
+            <w:r>
+              <w:rPr>
+                <w:rFonts w:ascii="Times New Roman" w:hAnsi="Times New Roman" w:cs="Times New Roman"/>
+                <w:sz w:val="24"/>
+                <w:szCs w:val="24"/>
+              </w:rPr>
+              <w:t>gpa</w:t>
+            </w:r>
+            <w:proofErr w:type="spellEnd"/>
+            <w:r>
+              <w:rPr>
+                <w:rFonts w:ascii="Times New Roman" w:hAnsi="Times New Roman" w:cs="Times New Roman"/>
+                <w:sz w:val="24"/>
+                <w:szCs w:val="24"/>
+              </w:rPr>
+              <w:t xml:space="preserve"> input</w:t>
             </w:r>
           </w:p>
         </w:tc>
@@ -10020,6 +10338,7 @@
                 <w:szCs w:val="24"/>
               </w:rPr>
             </w:pPr>
+            <w:proofErr w:type="spellStart"/>
             <w:r>
               <w:rPr>
                 <w:rFonts w:ascii="Times New Roman" w:hAnsi="Times New Roman" w:cs="Times New Roman"/>
@@ -10028,6 +10347,7 @@
               </w:rPr>
               <w:t>courseList</w:t>
             </w:r>
+            <w:proofErr w:type="spellEnd"/>
           </w:p>
         </w:tc>
         <w:tc>
@@ -10042,6 +10362,7 @@
                 <w:szCs w:val="24"/>
               </w:rPr>
             </w:pPr>
+            <w:proofErr w:type="spellStart"/>
             <w:r>
               <w:rPr>
                 <w:rFonts w:ascii="Times New Roman" w:hAnsi="Times New Roman" w:cs="Times New Roman"/>
@@ -10050,6 +10371,7 @@
               </w:rPr>
               <w:t>ListView</w:t>
             </w:r>
+            <w:proofErr w:type="spellEnd"/>
           </w:p>
         </w:tc>
         <w:tc>
@@ -10103,6 +10425,7 @@
                 <w:szCs w:val="24"/>
               </w:rPr>
             </w:pPr>
+            <w:proofErr w:type="spellStart"/>
             <w:r>
               <w:rPr>
                 <w:rFonts w:ascii="Times New Roman" w:hAnsi="Times New Roman" w:cs="Times New Roman"/>
@@ -10111,6 +10434,7 @@
               </w:rPr>
               <w:t>switchButton</w:t>
             </w:r>
+            <w:proofErr w:type="spellEnd"/>
           </w:p>
         </w:tc>
         <w:tc>
@@ -10186,6 +10510,7 @@
                 <w:szCs w:val="24"/>
               </w:rPr>
             </w:pPr>
+            <w:proofErr w:type="spellStart"/>
             <w:r>
               <w:rPr>
                 <w:rFonts w:ascii="Times New Roman" w:hAnsi="Times New Roman" w:cs="Times New Roman"/>
@@ -10194,6 +10519,7 @@
               </w:rPr>
               <w:t>gpaSwitch</w:t>
             </w:r>
+            <w:proofErr w:type="spellEnd"/>
           </w:p>
         </w:tc>
         <w:tc>
@@ -10208,6 +10534,7 @@
                 <w:szCs w:val="24"/>
               </w:rPr>
             </w:pPr>
+            <w:proofErr w:type="spellStart"/>
             <w:r>
               <w:rPr>
                 <w:rFonts w:ascii="Times New Roman" w:hAnsi="Times New Roman" w:cs="Times New Roman"/>
@@ -10216,6 +10543,7 @@
               </w:rPr>
               <w:t>TextView</w:t>
             </w:r>
+            <w:proofErr w:type="spellEnd"/>
           </w:p>
         </w:tc>
         <w:tc>
@@ -10269,6 +10597,7 @@
                 <w:szCs w:val="24"/>
               </w:rPr>
             </w:pPr>
+            <w:proofErr w:type="spellStart"/>
             <w:r>
               <w:rPr>
                 <w:rFonts w:ascii="Times New Roman" w:hAnsi="Times New Roman" w:cs="Times New Roman"/>
@@ -10277,6 +10606,7 @@
               </w:rPr>
               <w:t>nameSwitch</w:t>
             </w:r>
+            <w:proofErr w:type="spellEnd"/>
           </w:p>
         </w:tc>
         <w:tc>
@@ -10291,6 +10621,7 @@
                 <w:szCs w:val="24"/>
               </w:rPr>
             </w:pPr>
+            <w:proofErr w:type="spellStart"/>
             <w:r>
               <w:rPr>
                 <w:rFonts w:ascii="Times New Roman" w:hAnsi="Times New Roman" w:cs="Times New Roman"/>
@@ -10299,6 +10630,7 @@
               </w:rPr>
               <w:t>TextView</w:t>
             </w:r>
+            <w:proofErr w:type="spellEnd"/>
           </w:p>
         </w:tc>
         <w:tc>
@@ -10374,6 +10706,7 @@
                 <w:szCs w:val="24"/>
               </w:rPr>
             </w:pPr>
+            <w:proofErr w:type="spellStart"/>
             <w:r>
               <w:rPr>
                 <w:rFonts w:ascii="Times New Roman" w:hAnsi="Times New Roman" w:cs="Times New Roman"/>
@@ -10382,6 +10715,7 @@
               </w:rPr>
               <w:t>boolean</w:t>
             </w:r>
+            <w:proofErr w:type="spellEnd"/>
           </w:p>
         </w:tc>
         <w:tc>
@@ -10435,6 +10769,7 @@
                 <w:szCs w:val="24"/>
               </w:rPr>
             </w:pPr>
+            <w:proofErr w:type="spellStart"/>
             <w:r>
               <w:rPr>
                 <w:rFonts w:ascii="Times New Roman" w:hAnsi="Times New Roman" w:cs="Times New Roman"/>
@@ -10443,6 +10778,7 @@
               </w:rPr>
               <w:t>instituteFound</w:t>
             </w:r>
+            <w:proofErr w:type="spellEnd"/>
           </w:p>
         </w:tc>
         <w:tc>
@@ -10518,6 +10854,7 @@
                 <w:szCs w:val="24"/>
               </w:rPr>
             </w:pPr>
+            <w:proofErr w:type="spellStart"/>
             <w:r>
               <w:rPr>
                 <w:rFonts w:ascii="Times New Roman" w:hAnsi="Times New Roman" w:cs="Times New Roman"/>
@@ -10526,6 +10863,7 @@
               </w:rPr>
               <w:t>schoolFound</w:t>
             </w:r>
+            <w:proofErr w:type="spellEnd"/>
           </w:p>
         </w:tc>
         <w:tc>
@@ -10568,7 +10906,25 @@
                 <w:sz w:val="24"/>
                 <w:szCs w:val="24"/>
               </w:rPr>
-              <w:t>The School found from the filter</w:t>
+              <w:t xml:space="preserve">The </w:t>
+            </w:r>
+            <w:proofErr w:type="gramStart"/>
+            <w:r>
+              <w:rPr>
+                <w:rFonts w:ascii="Times New Roman" w:hAnsi="Times New Roman" w:cs="Times New Roman"/>
+                <w:sz w:val="24"/>
+                <w:szCs w:val="24"/>
+              </w:rPr>
+              <w:t>School</w:t>
+            </w:r>
+            <w:proofErr w:type="gramEnd"/>
+            <w:r>
+              <w:rPr>
+                <w:rFonts w:ascii="Times New Roman" w:hAnsi="Times New Roman" w:cs="Times New Roman"/>
+                <w:sz w:val="24"/>
+                <w:szCs w:val="24"/>
+              </w:rPr>
+              <w:t xml:space="preserve"> found from the filter</w:t>
             </w:r>
           </w:p>
         </w:tc>
@@ -10601,6 +10957,7 @@
                 <w:szCs w:val="24"/>
               </w:rPr>
             </w:pPr>
+            <w:proofErr w:type="spellStart"/>
             <w:r>
               <w:rPr>
                 <w:rFonts w:ascii="Times New Roman" w:hAnsi="Times New Roman" w:cs="Times New Roman"/>
@@ -10609,6 +10966,7 @@
               </w:rPr>
               <w:t>courseFound</w:t>
             </w:r>
+            <w:proofErr w:type="spellEnd"/>
           </w:p>
         </w:tc>
         <w:tc>
@@ -10684,6 +11042,7 @@
                 <w:szCs w:val="24"/>
               </w:rPr>
             </w:pPr>
+            <w:proofErr w:type="spellStart"/>
             <w:r>
               <w:rPr>
                 <w:rFonts w:ascii="Times New Roman" w:hAnsi="Times New Roman" w:cs="Times New Roman"/>
@@ -10692,6 +11051,7 @@
               </w:rPr>
               <w:t>gpa</w:t>
             </w:r>
+            <w:proofErr w:type="spellEnd"/>
           </w:p>
         </w:tc>
         <w:tc>
@@ -10753,6 +11113,7 @@
                 <w:szCs w:val="24"/>
               </w:rPr>
             </w:pPr>
+            <w:proofErr w:type="spellStart"/>
             <w:r>
               <w:rPr>
                 <w:rFonts w:ascii="Times New Roman" w:hAnsi="Times New Roman" w:cs="Times New Roman"/>
@@ -10761,6 +11122,7 @@
               </w:rPr>
               <w:t>CourseAdapter</w:t>
             </w:r>
+            <w:proofErr w:type="spellEnd"/>
           </w:p>
         </w:tc>
         <w:tc>
@@ -10936,6 +11298,7 @@
                 <w:szCs w:val="24"/>
               </w:rPr>
             </w:pPr>
+            <w:proofErr w:type="spellStart"/>
             <w:r>
               <w:rPr>
                 <w:rFonts w:ascii="Times New Roman" w:hAnsi="Times New Roman" w:cs="Times New Roman"/>
@@ -10944,6 +11307,7 @@
               </w:rPr>
               <w:t>IntakeReqUI</w:t>
             </w:r>
+            <w:proofErr w:type="spellEnd"/>
           </w:p>
         </w:tc>
         <w:tc>
@@ -10958,6 +11322,7 @@
                 <w:szCs w:val="24"/>
               </w:rPr>
             </w:pPr>
+            <w:proofErr w:type="spellStart"/>
             <w:r>
               <w:rPr>
                 <w:rFonts w:ascii="Times New Roman" w:hAnsi="Times New Roman" w:cs="Times New Roman"/>
@@ -10966,6 +11331,7 @@
               </w:rPr>
               <w:t>intakereq</w:t>
             </w:r>
+            <w:proofErr w:type="spellEnd"/>
           </w:p>
         </w:tc>
         <w:tc>
@@ -10980,6 +11346,7 @@
                 <w:szCs w:val="24"/>
               </w:rPr>
             </w:pPr>
+            <w:proofErr w:type="spellStart"/>
             <w:r>
               <w:rPr>
                 <w:rFonts w:ascii="Times New Roman" w:hAnsi="Times New Roman" w:cs="Times New Roman"/>
@@ -10988,6 +11355,7 @@
               </w:rPr>
               <w:t>RecyclerView</w:t>
             </w:r>
+            <w:proofErr w:type="spellEnd"/>
           </w:p>
         </w:tc>
         <w:tc>
@@ -11064,6 +11432,7 @@
                 <w:szCs w:val="24"/>
               </w:rPr>
             </w:pPr>
+            <w:proofErr w:type="spellStart"/>
             <w:r>
               <w:rPr>
                 <w:rFonts w:ascii="Times New Roman" w:hAnsi="Times New Roman" w:cs="Times New Roman"/>
@@ -11072,6 +11441,7 @@
               </w:rPr>
               <w:t>IntakeReqAdapter</w:t>
             </w:r>
+            <w:proofErr w:type="spellEnd"/>
           </w:p>
         </w:tc>
         <w:tc>
@@ -11092,15 +11462,7 @@
                 <w:sz w:val="24"/>
                 <w:szCs w:val="24"/>
               </w:rPr>
-              <w:t xml:space="preserve">Array adapter for displaying the </w:t>
-            </w:r>
-            <w:r>
-              <w:rPr>
-                <w:rFonts w:ascii="Times New Roman" w:hAnsi="Times New Roman" w:cs="Times New Roman"/>
-                <w:sz w:val="24"/>
-                <w:szCs w:val="24"/>
-              </w:rPr>
-              <w:t xml:space="preserve">intake requirement in </w:t>
+              <w:t xml:space="preserve">Array adapter for displaying the intake requirement in </w:t>
             </w:r>
             <w:r>
               <w:rPr>
@@ -11109,8 +11471,18 @@
                 <w:szCs w:val="24"/>
               </w:rPr>
               <w:lastRenderedPageBreak/>
-              <w:t>the RecyclerView</w:t>
-            </w:r>
+              <w:t xml:space="preserve">the </w:t>
+            </w:r>
+            <w:proofErr w:type="spellStart"/>
+            <w:r>
+              <w:rPr>
+                <w:rFonts w:ascii="Times New Roman" w:hAnsi="Times New Roman" w:cs="Times New Roman"/>
+                <w:sz w:val="24"/>
+                <w:szCs w:val="24"/>
+              </w:rPr>
+              <w:t>RecyclerView</w:t>
+            </w:r>
+            <w:proofErr w:type="spellEnd"/>
           </w:p>
         </w:tc>
       </w:tr>
@@ -11165,6 +11537,7 @@
                 <w:szCs w:val="24"/>
               </w:rPr>
             </w:pPr>
+            <w:proofErr w:type="spellStart"/>
             <w:r>
               <w:rPr>
                 <w:rFonts w:ascii="Times New Roman" w:hAnsi="Times New Roman" w:cs="Times New Roman"/>
@@ -11173,6 +11546,7 @@
               </w:rPr>
               <w:t>TextView</w:t>
             </w:r>
+            <w:proofErr w:type="spellEnd"/>
           </w:p>
         </w:tc>
         <w:tc>
@@ -11249,6 +11623,7 @@
                 <w:szCs w:val="24"/>
               </w:rPr>
             </w:pPr>
+            <w:proofErr w:type="spellStart"/>
             <w:r>
               <w:rPr>
                 <w:rFonts w:ascii="Times New Roman" w:hAnsi="Times New Roman" w:cs="Times New Roman"/>
@@ -11257,6 +11632,7 @@
               </w:rPr>
               <w:t>TextView</w:t>
             </w:r>
+            <w:proofErr w:type="spellEnd"/>
           </w:p>
         </w:tc>
         <w:tc>
@@ -11277,15 +11653,7 @@
                 <w:sz w:val="24"/>
                 <w:szCs w:val="24"/>
               </w:rPr>
-              <w:t xml:space="preserve">Text to dynamically display the </w:t>
-            </w:r>
-            <w:r>
-              <w:rPr>
-                <w:rFonts w:ascii="Times New Roman" w:hAnsi="Times New Roman" w:cs="Times New Roman"/>
-                <w:sz w:val="24"/>
-                <w:szCs w:val="24"/>
-              </w:rPr>
-              <w:t>A Level intake requirement</w:t>
+              <w:t>Text to dynamically display the A Level intake requirement</w:t>
             </w:r>
           </w:p>
         </w:tc>
@@ -11341,6 +11709,7 @@
                 <w:szCs w:val="24"/>
               </w:rPr>
             </w:pPr>
+            <w:proofErr w:type="spellStart"/>
             <w:r>
               <w:rPr>
                 <w:rFonts w:ascii="Times New Roman" w:hAnsi="Times New Roman" w:cs="Times New Roman"/>
@@ -11349,6 +11718,7 @@
               </w:rPr>
               <w:t>TextView</w:t>
             </w:r>
+            <w:proofErr w:type="spellEnd"/>
           </w:p>
         </w:tc>
         <w:tc>
@@ -11369,23 +11739,7 @@
                 <w:sz w:val="24"/>
                 <w:szCs w:val="24"/>
               </w:rPr>
-              <w:t xml:space="preserve">Text to dynamically display the </w:t>
-            </w:r>
-            <w:r>
-              <w:rPr>
-                <w:rFonts w:ascii="Times New Roman" w:hAnsi="Times New Roman" w:cs="Times New Roman"/>
-                <w:sz w:val="24"/>
-                <w:szCs w:val="24"/>
-              </w:rPr>
-              <w:t>GPA</w:t>
-            </w:r>
-            <w:r>
-              <w:rPr>
-                <w:rFonts w:ascii="Times New Roman" w:hAnsi="Times New Roman" w:cs="Times New Roman"/>
-                <w:sz w:val="24"/>
-                <w:szCs w:val="24"/>
-              </w:rPr>
-              <w:t xml:space="preserve"> intake requirement</w:t>
+              <w:t>Text to dynamically display the GPA intake requirement</w:t>
             </w:r>
           </w:p>
         </w:tc>
@@ -11419,6 +11773,7 @@
                 <w:szCs w:val="24"/>
               </w:rPr>
             </w:pPr>
+            <w:proofErr w:type="spellStart"/>
             <w:r>
               <w:rPr>
                 <w:rFonts w:ascii="Times New Roman" w:hAnsi="Times New Roman" w:cs="Times New Roman"/>
@@ -11427,6 +11782,7 @@
               </w:rPr>
               <w:t>instituteType</w:t>
             </w:r>
+            <w:proofErr w:type="spellEnd"/>
           </w:p>
         </w:tc>
         <w:tc>
@@ -11503,6 +11859,7 @@
                 <w:szCs w:val="24"/>
               </w:rPr>
             </w:pPr>
+            <w:proofErr w:type="spellStart"/>
             <w:r>
               <w:rPr>
                 <w:rFonts w:ascii="Times New Roman" w:hAnsi="Times New Roman" w:cs="Times New Roman"/>
@@ -11511,6 +11868,7 @@
               </w:rPr>
               <w:t>instituteID</w:t>
             </w:r>
+            <w:proofErr w:type="spellEnd"/>
           </w:p>
         </w:tc>
         <w:tc>
@@ -11587,6 +11945,7 @@
                 <w:szCs w:val="24"/>
               </w:rPr>
             </w:pPr>
+            <w:proofErr w:type="spellStart"/>
             <w:r>
               <w:rPr>
                 <w:rFonts w:ascii="Times New Roman" w:hAnsi="Times New Roman" w:cs="Times New Roman"/>
@@ -11595,6 +11954,7 @@
               </w:rPr>
               <w:t>schoolList</w:t>
             </w:r>
+            <w:proofErr w:type="spellEnd"/>
           </w:p>
         </w:tc>
         <w:tc>
@@ -11671,6 +12031,7 @@
                 <w:szCs w:val="24"/>
               </w:rPr>
             </w:pPr>
+            <w:proofErr w:type="spellStart"/>
             <w:r>
               <w:rPr>
                 <w:rFonts w:ascii="Times New Roman" w:hAnsi="Times New Roman" w:cs="Times New Roman"/>
@@ -11679,6 +12040,7 @@
               </w:rPr>
               <w:t>alevel</w:t>
             </w:r>
+            <w:proofErr w:type="spellEnd"/>
           </w:p>
         </w:tc>
         <w:tc>
@@ -11721,15 +12083,7 @@
                 <w:sz w:val="24"/>
                 <w:szCs w:val="24"/>
               </w:rPr>
-              <w:t xml:space="preserve">The List of </w:t>
-            </w:r>
-            <w:r>
-              <w:rPr>
-                <w:rFonts w:ascii="Times New Roman" w:hAnsi="Times New Roman" w:cs="Times New Roman"/>
-                <w:sz w:val="24"/>
-                <w:szCs w:val="24"/>
-              </w:rPr>
-              <w:t>A level intake requirement from all the courses in the Institute</w:t>
+              <w:t>The List of A level intake requirement from all the courses in the Institute</w:t>
             </w:r>
           </w:p>
         </w:tc>
@@ -11763,6 +12117,7 @@
                 <w:szCs w:val="24"/>
               </w:rPr>
             </w:pPr>
+            <w:proofErr w:type="spellStart"/>
             <w:r>
               <w:rPr>
                 <w:rFonts w:ascii="Times New Roman" w:hAnsi="Times New Roman" w:cs="Times New Roman"/>
@@ -11771,6 +12126,7 @@
               </w:rPr>
               <w:t>gpa</w:t>
             </w:r>
+            <w:proofErr w:type="spellEnd"/>
           </w:p>
         </w:tc>
         <w:tc>
@@ -11916,6 +12272,7 @@
                 <w:szCs w:val="24"/>
               </w:rPr>
             </w:pPr>
+            <w:proofErr w:type="spellStart"/>
             <w:r>
               <w:rPr>
                 <w:rFonts w:ascii="Times New Roman" w:hAnsi="Times New Roman" w:cs="Times New Roman"/>
@@ -11924,6 +12281,7 @@
               </w:rPr>
               <w:t>IntakeReqAdapter</w:t>
             </w:r>
+            <w:proofErr w:type="spellEnd"/>
           </w:p>
         </w:tc>
         <w:tc>
@@ -11988,15 +12346,7 @@
                 <w:sz w:val="24"/>
                 <w:szCs w:val="24"/>
               </w:rPr>
-              <w:t xml:space="preserve">Current state of the </w:t>
-            </w:r>
-            <w:r>
-              <w:rPr>
-                <w:rFonts w:ascii="Times New Roman" w:hAnsi="Times New Roman" w:cs="Times New Roman"/>
-                <w:sz w:val="24"/>
-                <w:szCs w:val="24"/>
-              </w:rPr>
-              <w:t>object</w:t>
+              <w:t>Current state of the object</w:t>
             </w:r>
           </w:p>
         </w:tc>
@@ -12030,6 +12380,7 @@
                 <w:szCs w:val="24"/>
               </w:rPr>
             </w:pPr>
+            <w:proofErr w:type="spellStart"/>
             <w:r>
               <w:rPr>
                 <w:rFonts w:ascii="Times New Roman" w:hAnsi="Times New Roman" w:cs="Times New Roman"/>
@@ -12038,6 +12389,7 @@
               </w:rPr>
               <w:t>alevel</w:t>
             </w:r>
+            <w:proofErr w:type="spellEnd"/>
           </w:p>
         </w:tc>
         <w:tc>
@@ -12089,23 +12441,7 @@
                 <w:szCs w:val="24"/>
               </w:rPr>
               <w:lastRenderedPageBreak/>
-              <w:t>from all the courses in the Institute</w:t>
-            </w:r>
-            <w:r>
-              <w:rPr>
-                <w:rFonts w:ascii="Times New Roman" w:hAnsi="Times New Roman" w:cs="Times New Roman"/>
-                <w:sz w:val="24"/>
-                <w:szCs w:val="24"/>
-              </w:rPr>
-              <w:t xml:space="preserve"> </w:t>
-            </w:r>
-            <w:r>
-              <w:rPr>
-                <w:rFonts w:ascii="Times New Roman" w:hAnsi="Times New Roman" w:cs="Times New Roman"/>
-                <w:sz w:val="24"/>
-                <w:szCs w:val="24"/>
-              </w:rPr>
-              <w:t>for the adapter to work</w:t>
+              <w:t>from all the courses in the Institute for the adapter to work</w:t>
             </w:r>
           </w:p>
         </w:tc>
@@ -12139,6 +12475,7 @@
                 <w:szCs w:val="24"/>
               </w:rPr>
             </w:pPr>
+            <w:proofErr w:type="spellStart"/>
             <w:r>
               <w:rPr>
                 <w:rFonts w:ascii="Times New Roman" w:hAnsi="Times New Roman" w:cs="Times New Roman"/>
@@ -12147,6 +12484,7 @@
               </w:rPr>
               <w:t>gpa</w:t>
             </w:r>
+            <w:proofErr w:type="spellEnd"/>
           </w:p>
         </w:tc>
         <w:tc>
@@ -12189,23 +12527,7 @@
                 <w:sz w:val="24"/>
                 <w:szCs w:val="24"/>
               </w:rPr>
-              <w:t>The List of GPA intake requirement from all the courses in the Institute</w:t>
-            </w:r>
-            <w:r>
-              <w:rPr>
-                <w:rFonts w:ascii="Times New Roman" w:hAnsi="Times New Roman" w:cs="Times New Roman"/>
-                <w:sz w:val="24"/>
-                <w:szCs w:val="24"/>
-              </w:rPr>
-              <w:t xml:space="preserve"> </w:t>
-            </w:r>
-            <w:r>
-              <w:rPr>
-                <w:rFonts w:ascii="Times New Roman" w:hAnsi="Times New Roman" w:cs="Times New Roman"/>
-                <w:sz w:val="24"/>
-                <w:szCs w:val="24"/>
-              </w:rPr>
-              <w:t>for the adapter to work</w:t>
+              <w:t>The List of GPA intake requirement from all the courses in the Institute for the adapter to work</w:t>
             </w:r>
           </w:p>
         </w:tc>
@@ -12289,15 +12611,7 @@
                 <w:sz w:val="24"/>
                 <w:szCs w:val="24"/>
               </w:rPr>
-              <w:t>The List of all the courses in the Institute</w:t>
-            </w:r>
-            <w:r>
-              <w:rPr>
-                <w:rFonts w:ascii="Times New Roman" w:hAnsi="Times New Roman" w:cs="Times New Roman"/>
-                <w:sz w:val="24"/>
-                <w:szCs w:val="24"/>
-              </w:rPr>
-              <w:t xml:space="preserve"> for the adapter to work</w:t>
+              <w:t>The List of all the courses in the Institute for the adapter to work</w:t>
             </w:r>
           </w:p>
         </w:tc>
@@ -12338,6 +12652,7 @@
                 <w:szCs w:val="24"/>
               </w:rPr>
             </w:pPr>
+            <w:proofErr w:type="spellStart"/>
             <w:r>
               <w:rPr>
                 <w:rFonts w:ascii="Times New Roman" w:hAnsi="Times New Roman" w:cs="Times New Roman"/>
@@ -12346,6 +12661,7 @@
               </w:rPr>
               <w:t>recyclerview</w:t>
             </w:r>
+            <w:proofErr w:type="spellEnd"/>
           </w:p>
         </w:tc>
         <w:tc>
@@ -12360,6 +12676,7 @@
                 <w:szCs w:val="24"/>
               </w:rPr>
             </w:pPr>
+            <w:proofErr w:type="spellStart"/>
             <w:r>
               <w:rPr>
                 <w:rFonts w:ascii="Times New Roman" w:hAnsi="Times New Roman" w:cs="Times New Roman"/>
@@ -12368,6 +12685,7 @@
               </w:rPr>
               <w:t>RecyclerView</w:t>
             </w:r>
+            <w:proofErr w:type="spellEnd"/>
           </w:p>
         </w:tc>
         <w:tc>
@@ -12390,13 +12708,23 @@
               </w:rPr>
               <w:t xml:space="preserve">List for displaying the </w:t>
             </w:r>
-            <w:r>
-              <w:rPr>
-                <w:rFonts w:ascii="Times New Roman" w:hAnsi="Times New Roman" w:cs="Times New Roman"/>
-                <w:sz w:val="24"/>
-                <w:szCs w:val="24"/>
-              </w:rPr>
-              <w:t>ccas in the Institute</w:t>
+            <w:proofErr w:type="spellStart"/>
+            <w:r>
+              <w:rPr>
+                <w:rFonts w:ascii="Times New Roman" w:hAnsi="Times New Roman" w:cs="Times New Roman"/>
+                <w:sz w:val="24"/>
+                <w:szCs w:val="24"/>
+              </w:rPr>
+              <w:t>ccas</w:t>
+            </w:r>
+            <w:proofErr w:type="spellEnd"/>
+            <w:r>
+              <w:rPr>
+                <w:rFonts w:ascii="Times New Roman" w:hAnsi="Times New Roman" w:cs="Times New Roman"/>
+                <w:sz w:val="24"/>
+                <w:szCs w:val="24"/>
+              </w:rPr>
+              <w:t xml:space="preserve"> in the Institute</w:t>
             </w:r>
           </w:p>
         </w:tc>
@@ -12451,6 +12779,7 @@
                 <w:szCs w:val="24"/>
               </w:rPr>
             </w:pPr>
+            <w:proofErr w:type="spellStart"/>
             <w:r>
               <w:rPr>
                 <w:rFonts w:ascii="Times New Roman" w:hAnsi="Times New Roman" w:cs="Times New Roman"/>
@@ -12459,6 +12788,7 @@
               </w:rPr>
               <w:t>CCAAdapter</w:t>
             </w:r>
+            <w:proofErr w:type="spellEnd"/>
           </w:p>
         </w:tc>
         <w:tc>
@@ -12479,24 +12809,18 @@
                 <w:sz w:val="24"/>
                 <w:szCs w:val="24"/>
               </w:rPr>
-              <w:t xml:space="preserve">Array adapter for displaying </w:t>
-            </w:r>
-            <w:r>
-              <w:rPr>
-                <w:rFonts w:ascii="Times New Roman" w:hAnsi="Times New Roman" w:cs="Times New Roman"/>
-                <w:sz w:val="24"/>
-                <w:szCs w:val="24"/>
-              </w:rPr>
-              <w:t>CCA s</w:t>
-            </w:r>
-            <w:r>
-              <w:rPr>
-                <w:rFonts w:ascii="Times New Roman" w:hAnsi="Times New Roman" w:cs="Times New Roman"/>
-                <w:sz w:val="24"/>
-                <w:szCs w:val="24"/>
-              </w:rPr>
-              <w:t xml:space="preserve"> in the RecyclerView</w:t>
-            </w:r>
+              <w:t xml:space="preserve">Array adapter for displaying CCA s in the </w:t>
+            </w:r>
+            <w:proofErr w:type="spellStart"/>
+            <w:r>
+              <w:rPr>
+                <w:rFonts w:ascii="Times New Roman" w:hAnsi="Times New Roman" w:cs="Times New Roman"/>
+                <w:sz w:val="24"/>
+                <w:szCs w:val="24"/>
+              </w:rPr>
+              <w:t>RecyclerView</w:t>
+            </w:r>
+            <w:proofErr w:type="spellEnd"/>
           </w:p>
         </w:tc>
       </w:tr>
@@ -12528,6 +12852,7 @@
                 <w:szCs w:val="24"/>
               </w:rPr>
             </w:pPr>
+            <w:proofErr w:type="spellStart"/>
             <w:r>
               <w:rPr>
                 <w:rFonts w:ascii="Times New Roman" w:hAnsi="Times New Roman" w:cs="Times New Roman"/>
@@ -12536,6 +12861,7 @@
               </w:rPr>
               <w:t>instituteType</w:t>
             </w:r>
+            <w:proofErr w:type="spellEnd"/>
           </w:p>
         </w:tc>
         <w:tc>
@@ -12611,6 +12937,7 @@
                 <w:szCs w:val="24"/>
               </w:rPr>
             </w:pPr>
+            <w:proofErr w:type="spellStart"/>
             <w:r>
               <w:rPr>
                 <w:rFonts w:ascii="Times New Roman" w:hAnsi="Times New Roman" w:cs="Times New Roman"/>
@@ -12619,6 +12946,7 @@
               </w:rPr>
               <w:t>instituteID</w:t>
             </w:r>
+            <w:proofErr w:type="spellEnd"/>
           </w:p>
         </w:tc>
         <w:tc>
@@ -12694,6 +13022,7 @@
                 <w:szCs w:val="24"/>
               </w:rPr>
             </w:pPr>
+            <w:proofErr w:type="spellStart"/>
             <w:r>
               <w:rPr>
                 <w:rFonts w:ascii="Times New Roman" w:hAnsi="Times New Roman" w:cs="Times New Roman"/>
@@ -12702,6 +13031,7 @@
               </w:rPr>
               <w:t>ccaList</w:t>
             </w:r>
+            <w:proofErr w:type="spellEnd"/>
           </w:p>
         </w:tc>
         <w:tc>
@@ -12763,6 +13093,7 @@
                 <w:szCs w:val="24"/>
               </w:rPr>
             </w:pPr>
+            <w:proofErr w:type="spellStart"/>
             <w:r>
               <w:rPr>
                 <w:rFonts w:ascii="Times New Roman" w:hAnsi="Times New Roman" w:cs="Times New Roman"/>
@@ -12771,6 +13102,7 @@
               </w:rPr>
               <w:t>CCAAdapter</w:t>
             </w:r>
+            <w:proofErr w:type="spellEnd"/>
           </w:p>
         </w:tc>
         <w:tc>
@@ -12835,15 +13167,7 @@
                 <w:sz w:val="24"/>
                 <w:szCs w:val="24"/>
               </w:rPr>
-              <w:t xml:space="preserve">Current state of the </w:t>
-            </w:r>
-            <w:r>
-              <w:rPr>
-                <w:rFonts w:ascii="Times New Roman" w:hAnsi="Times New Roman" w:cs="Times New Roman"/>
-                <w:sz w:val="24"/>
-                <w:szCs w:val="24"/>
-              </w:rPr>
-              <w:t>object</w:t>
+              <w:t>Current state of the object</w:t>
             </w:r>
           </w:p>
         </w:tc>
@@ -12876,6 +13200,7 @@
                 <w:szCs w:val="24"/>
               </w:rPr>
             </w:pPr>
+            <w:proofErr w:type="spellStart"/>
             <w:r>
               <w:rPr>
                 <w:rFonts w:ascii="Times New Roman" w:hAnsi="Times New Roman" w:cs="Times New Roman"/>
@@ -12884,6 +13209,7 @@
               </w:rPr>
               <w:t>ccaList</w:t>
             </w:r>
+            <w:proofErr w:type="spellEnd"/>
           </w:p>
         </w:tc>
         <w:tc>
@@ -12945,6 +13271,7 @@
                 <w:szCs w:val="24"/>
               </w:rPr>
             </w:pPr>
+            <w:proofErr w:type="spellStart"/>
             <w:r>
               <w:rPr>
                 <w:rFonts w:ascii="Times New Roman" w:hAnsi="Times New Roman" w:cs="Times New Roman"/>
@@ -12953,6 +13280,7 @@
               </w:rPr>
               <w:t>CCADescriptionUI</w:t>
             </w:r>
+            <w:proofErr w:type="spellEnd"/>
           </w:p>
         </w:tc>
         <w:tc>
@@ -13050,6 +13378,7 @@
                 <w:szCs w:val="24"/>
               </w:rPr>
             </w:pPr>
+            <w:proofErr w:type="spellStart"/>
             <w:r>
               <w:rPr>
                 <w:rFonts w:ascii="Times New Roman" w:hAnsi="Times New Roman" w:cs="Times New Roman"/>
@@ -13058,6 +13387,7 @@
               </w:rPr>
               <w:t>ccaname</w:t>
             </w:r>
+            <w:proofErr w:type="spellEnd"/>
           </w:p>
         </w:tc>
         <w:tc>
@@ -13133,6 +13463,7 @@
                 <w:szCs w:val="24"/>
               </w:rPr>
             </w:pPr>
+            <w:proofErr w:type="spellStart"/>
             <w:r>
               <w:rPr>
                 <w:rFonts w:ascii="Times New Roman" w:hAnsi="Times New Roman" w:cs="Times New Roman"/>
@@ -13141,6 +13472,7 @@
               </w:rPr>
               <w:t>tvname</w:t>
             </w:r>
+            <w:proofErr w:type="spellEnd"/>
           </w:p>
         </w:tc>
         <w:tc>
@@ -13155,6 +13487,7 @@
                 <w:szCs w:val="24"/>
               </w:rPr>
             </w:pPr>
+            <w:proofErr w:type="spellStart"/>
             <w:r>
               <w:rPr>
                 <w:rFonts w:ascii="Times New Roman" w:hAnsi="Times New Roman" w:cs="Times New Roman"/>
@@ -13163,6 +13496,7 @@
               </w:rPr>
               <w:t>TextView</w:t>
             </w:r>
+            <w:proofErr w:type="spellEnd"/>
           </w:p>
         </w:tc>
         <w:tc>
@@ -13216,6 +13550,7 @@
                 <w:szCs w:val="24"/>
               </w:rPr>
             </w:pPr>
+            <w:proofErr w:type="spellStart"/>
             <w:r>
               <w:rPr>
                 <w:rFonts w:ascii="Times New Roman" w:hAnsi="Times New Roman" w:cs="Times New Roman"/>
@@ -13224,6 +13559,7 @@
               </w:rPr>
               <w:t>tvdescription</w:t>
             </w:r>
+            <w:proofErr w:type="spellEnd"/>
           </w:p>
         </w:tc>
         <w:tc>
@@ -13238,6 +13574,7 @@
                 <w:szCs w:val="24"/>
               </w:rPr>
             </w:pPr>
+            <w:proofErr w:type="spellStart"/>
             <w:r>
               <w:rPr>
                 <w:rFonts w:ascii="Times New Roman" w:hAnsi="Times New Roman" w:cs="Times New Roman"/>
@@ -13246,6 +13583,7 @@
               </w:rPr>
               <w:t>TextView</w:t>
             </w:r>
+            <w:proofErr w:type="spellEnd"/>
           </w:p>
         </w:tc>
         <w:tc>

</xml_diff>